<commit_message>
added due date on assignment
</commit_message>
<xml_diff>
--- a/Excel Quarterly Report Activity.docx
+++ b/Excel Quarterly Report Activity.docx
@@ -102,6 +102,12 @@
     <w:p>
       <w:r>
         <w:t>Once complete, feel free to explore the data further. Be prepared to present your findings visually with charts.</w:t>
+      </w:r>
+    </w:p>
+    <w:p/>
+    <w:p>
+      <w:r>
+        <w:t>DUE DATE: Friday, Jan. 26 by 5pm EST. Please email to me.</w:t>
       </w:r>
     </w:p>
     <w:sectPr>

</xml_diff>

<commit_message>
updated quarterly report document
</commit_message>
<xml_diff>
--- a/Excel Quarterly Report Activity.docx
+++ b/Excel Quarterly Report Activity.docx
@@ -83,7 +83,10 @@
         </w:numPr>
       </w:pPr>
       <w:r>
-        <w:t>Find the sales amount per order of each category of product for each category.</w:t>
+        <w:t>Find the sales amount per order of each category of product</w:t>
+      </w:r>
+      <w:r>
+        <w:t>.</w:t>
       </w:r>
     </w:p>
     <w:p>

</xml_diff>